<commit_message>
added total to results, error handeling and test code
</commit_message>
<xml_diff>
--- a/planilla.docx
+++ b/planilla.docx
@@ -165,6 +165,29 @@
           <w:lang w:val="es-ES"/>
         </w:rPr>
         <w:t>Queria intentar simular la LAN del colegio en mi casa para hacer pruebas. Utilize una notebook vieja que tenia interfaz para clable ethernet ya que desde el wifi no funciona (por cosas de mi router). Haciendo pings vi como desde mi maquina podia pingear a la notebook pero no viceversa. Viendo esto descidi probar colocar le servidor en la notebook y el cliente en la principal. Esto funciono con el firewall de windows activado, pero teniendo en cuenta que la notebook tiene linux y que no configure ningun firewall ahi. Intente al contrario pero el linux de la notebook no puede correr el tipo de libreria de interfaz grafica que uso en windows.</w:t>
+      </w:r>
+    </w:p>
+    <w:p>
+      <w:pPr>
+        <w:rPr>
+          <w:rFonts w:hint="default"/>
+          <w:lang w:val="es-ES"/>
+        </w:rPr>
+      </w:pPr>
+    </w:p>
+    <w:p>
+      <w:pPr>
+        <w:rPr>
+          <w:rFonts w:hint="default"/>
+          <w:lang w:val="es-ES"/>
+        </w:rPr>
+      </w:pPr>
+      <w:r>
+        <w:rPr>
+          <w:rFonts w:hint="default"/>
+          <w:lang w:val="es-ES"/>
+        </w:rPr>
+        <w:t>10/9 hora entrada: 13.00</w:t>
       </w:r>
       <w:bookmarkStart w:id="0" w:name="_GoBack"/>
       <w:bookmarkEnd w:id="0"/>

</xml_diff>